<commit_message>
Changed project folder name to TextAnalyzer2 and implemented Jsoup as HTML parser
</commit_message>
<xml_diff>
--- a/Text Analyzer - Preliminary Planning.docx
+++ b/Text Analyzer - Preliminary Planning.docx
@@ -79,7 +79,13 @@
         </w:numPr>
       </w:pPr>
       <w:r>
-        <w:t>HTML file of indeterminant length</w:t>
+        <w:t>HTML file</w:t>
+      </w:r>
+      <w:r>
+        <w:t xml:space="preserve"> (or URL?)</w:t>
+      </w:r>
+      <w:r>
+        <w:t xml:space="preserve"> of indeterminant length</w:t>
       </w:r>
     </w:p>
     <w:p>
@@ -100,13 +106,8 @@
         </w:numPr>
       </w:pPr>
       <w:r>
-        <w:t xml:space="preserve">Sorted list of most frequently used words, sorted greatest to least, alongside the number of times each word appears in the </w:t>
-      </w:r>
-      <w:proofErr w:type="gramStart"/>
-      <w:r>
-        <w:t>text</w:t>
-      </w:r>
-      <w:proofErr w:type="gramEnd"/>
+        <w:t>Sorted list of most frequently used words, sorted greatest to least, alongside the number of times each word appears in the text</w:t>
+      </w:r>
     </w:p>
     <w:p>
       <w:pPr>
@@ -117,13 +118,8 @@
         </w:numPr>
       </w:pPr>
       <w:r>
-        <w:t xml:space="preserve">This list will ignore HTML tags and only begin at the title of the work and stop at the end of the </w:t>
-      </w:r>
-      <w:proofErr w:type="gramStart"/>
-      <w:r>
-        <w:t>poem</w:t>
-      </w:r>
-      <w:proofErr w:type="gramEnd"/>
+        <w:t>This list will ignore HTML tags and only begin at the title of the work and stop at the end of the poem</w:t>
+      </w:r>
     </w:p>
     <w:p>
       <w:pPr>
@@ -161,15 +157,7 @@
         </w:numPr>
       </w:pPr>
       <w:r>
-        <w:t xml:space="preserve">In the provided input </w:t>
-      </w:r>
-      <w:proofErr w:type="gramStart"/>
-      <w:r>
-        <w:t>file</w:t>
-      </w:r>
-      <w:proofErr w:type="gramEnd"/>
-      <w:r>
-        <w:t xml:space="preserve"> the title is given in an H1 header tag; no other text uses this tag until this point; start the parser after it reads “&lt;H1 … &gt;”?</w:t>
+        <w:t>In the provided input file the title is given in an H1 header tag; no other text uses this tag until this point; start the parser after it reads “&lt;H1 … &gt;”?</w:t>
       </w:r>
     </w:p>
     <w:p>
@@ -232,13 +220,8 @@
         </w:numPr>
       </w:pPr>
       <w:r>
-        <w:t>How to ignore HTML special character calls that are not bracketed such as “&amp;</w:t>
-      </w:r>
-      <w:proofErr w:type="spellStart"/>
-      <w:r>
-        <w:t>mdash</w:t>
-      </w:r>
-      <w:proofErr w:type="spellEnd"/>
+        <w:t>How to ignore HTML special character calls that are not bracketed such as “&amp;mdash</w:t>
+      </w:r>
       <w:r>
         <w:t>;</w:t>
       </w:r>
@@ -255,15 +238,7 @@
         </w:numPr>
       </w:pPr>
       <w:r>
-        <w:t>“&amp;</w:t>
-      </w:r>
-      <w:proofErr w:type="spellStart"/>
-      <w:r>
-        <w:t>mdash</w:t>
-      </w:r>
-      <w:proofErr w:type="spellEnd"/>
-      <w:r>
-        <w:t>;” seems to be the only code used in the body of this text; could simply create an exception for it but that limits application outside of this specific HTML file</w:t>
+        <w:t>“&amp;mdash;” seems to be the only code used in the body of this text; could simply create an exception for it but that limits application outside of this specific HTML file</w:t>
       </w:r>
     </w:p>
     <w:p>
@@ -275,15 +250,7 @@
         </w:numPr>
       </w:pPr>
       <w:r>
-        <w:t xml:space="preserve">Could build a database of exception character codes to use; this would affect performance and is outside the scope of this particular project; perhaps a smaller </w:t>
-      </w:r>
-      <w:proofErr w:type="spellStart"/>
-      <w:r>
-        <w:t>ArrayList</w:t>
-      </w:r>
-      <w:proofErr w:type="spellEnd"/>
-      <w:r>
-        <w:t xml:space="preserve"> instead?</w:t>
+        <w:t>Could build a database of exception character codes to use; this would affect performance and is outside the scope of this particular project; perhaps a smaller ArrayList instead?</w:t>
       </w:r>
     </w:p>
     <w:p>
@@ -317,11 +284,62 @@
           <w:ilvl w:val="1"/>
           <w:numId w:val="3"/>
         </w:numPr>
+        <w:rPr>
+          <w:ins w:id="0" w:author="Andrew McKay" w:date="2021-02-02T19:23:00Z"/>
+        </w:rPr>
       </w:pPr>
       <w:r>
         <w:lastRenderedPageBreak/>
         <w:t>If the parser reads “&lt;H” or “&lt;P”, start logging words after the next “&gt;” character is parsed.</w:t>
       </w:r>
+    </w:p>
+    <w:p>
+      <w:pPr>
+        <w:rPr>
+          <w:ins w:id="1" w:author="Andrew McKay" w:date="2021-02-02T19:23:00Z"/>
+        </w:rPr>
+      </w:pPr>
+      <w:ins w:id="2" w:author="Andrew McKay" w:date="2021-02-02T19:23:00Z">
+        <w:r>
+          <w:rPr>
+            <w:b/>
+            <w:bCs/>
+          </w:rPr>
+          <w:t>Project Notes</w:t>
+        </w:r>
+      </w:ins>
+    </w:p>
+    <w:p>
+      <w:pPr>
+        <w:pStyle w:val="ListParagraph"/>
+        <w:numPr>
+          <w:ilvl w:val="0"/>
+          <w:numId w:val="4"/>
+        </w:numPr>
+        <w:rPr>
+          <w:rPrChange w:id="3" w:author="Andrew McKay" w:date="2021-02-02T19:23:00Z">
+            <w:rPr/>
+          </w:rPrChange>
+        </w:rPr>
+        <w:pPrChange w:id="4" w:author="Andrew McKay" w:date="2021-02-02T19:24:00Z">
+          <w:pPr>
+            <w:pStyle w:val="ListParagraph"/>
+            <w:numPr>
+              <w:ilvl w:val="1"/>
+              <w:numId w:val="3"/>
+            </w:numPr>
+            <w:ind w:left="1440" w:hanging="360"/>
+          </w:pPr>
+        </w:pPrChange>
+      </w:pPr>
+      <w:ins w:id="5" w:author="Andrew McKay" w:date="2021-02-02T19:24:00Z">
+        <w:r>
+          <w:t xml:space="preserve">jsoup </w:t>
+        </w:r>
+        <w:r>
+          <w:t>can be used as an HTML parser</w:t>
+        </w:r>
+      </w:ins>
     </w:p>
     <w:p/>
     <w:sectPr>
@@ -337,6 +355,119 @@
 <file path=word/numbering.xml><?xml version="1.0" encoding="utf-8"?>
 <w:numbering xmlns:wpc="http://schemas.microsoft.com/office/word/2010/wordprocessingCanvas" xmlns:cx="http://schemas.microsoft.com/office/drawing/2014/chartex" xmlns:cx1="http://schemas.microsoft.com/office/drawing/2015/9/8/chartex" xmlns:cx2="http://schemas.microsoft.com/office/drawing/2015/10/21/chartex" xmlns:cx3="http://schemas.microsoft.com/office/drawing/2016/5/9/chartex" xmlns:cx4="http://schemas.microsoft.com/office/drawing/2016/5/10/chartex" xmlns:cx5="http://schemas.microsoft.com/office/drawing/2016/5/11/chartex" xmlns:cx6="http://schemas.microsoft.com/office/drawing/2016/5/12/chartex" xmlns:cx7="http://schemas.microsoft.com/office/drawing/2016/5/13/chartex" xmlns:cx8="http://schemas.microsoft.com/office/drawing/2016/5/14/chartex" xmlns:mc="http://schemas.openxmlformats.org/markup-compatibility/2006" xmlns:aink="http://schemas.microsoft.com/office/drawing/2016/ink" xmlns:am3d="http://schemas.microsoft.com/office/drawing/2017/model3d" xmlns:o="urn:schemas-microsoft-com:office:office" xmlns:r="http://schemas.openxmlformats.org/officeDocument/2006/relationships" xmlns:m="http://schemas.openxmlformats.org/officeDocument/2006/math" xmlns:v="urn:schemas-microsoft-com:vml" xmlns:wp14="http://schemas.microsoft.com/office/word/2010/wordprocessingDrawing" xmlns:wp="http://schemas.openxmlformats.org/drawingml/2006/wordprocessingDrawing" xmlns:w10="urn:schemas-microsoft-com:office:word" xmlns:w="http://schemas.openxmlformats.org/wordprocessingml/2006/main" xmlns:w14="http://schemas.microsoft.com/office/word/2010/wordml" xmlns:w15="http://schemas.microsoft.com/office/word/2012/wordml" xmlns:w16cex="http://schemas.microsoft.com/office/word/2018/wordml/cex" xmlns:w16cid="http://schemas.microsoft.com/office/word/2016/wordml/cid" xmlns:w16="http://schemas.microsoft.com/office/word/2018/wordml" xmlns:w16se="http://schemas.microsoft.com/office/word/2015/wordml/symex" xmlns:wpg="http://schemas.microsoft.com/office/word/2010/wordprocessingGroup" xmlns:wpi="http://schemas.microsoft.com/office/word/2010/wordprocessingInk" xmlns:wne="http://schemas.microsoft.com/office/word/2006/wordml" xmlns:wps="http://schemas.microsoft.com/office/word/2010/wordprocessingShape" mc:Ignorable="w14 w15 w16se w16cid w16 w16cex wp14">
   <w:abstractNum w:abstractNumId="0" w15:restartNumberingAfterBreak="0">
+    <w:nsid w:val="13EE39B9"/>
+    <w:multiLevelType w:val="hybridMultilevel"/>
+    <w:tmpl w:val="7BAE4952"/>
+    <w:lvl w:ilvl="0" w:tplc="04090001">
+      <w:start w:val="1"/>
+      <w:numFmt w:val="bullet"/>
+      <w:lvlText w:val=""/>
+      <w:lvlJc w:val="left"/>
+      <w:pPr>
+        <w:ind w:left="720" w:hanging="360"/>
+      </w:pPr>
+      <w:rPr>
+        <w:rFonts w:ascii="Symbol" w:hAnsi="Symbol" w:hint="default"/>
+      </w:rPr>
+    </w:lvl>
+    <w:lvl w:ilvl="1" w:tplc="04090003" w:tentative="1">
+      <w:start w:val="1"/>
+      <w:numFmt w:val="bullet"/>
+      <w:lvlText w:val="o"/>
+      <w:lvlJc w:val="left"/>
+      <w:pPr>
+        <w:ind w:left="1440" w:hanging="360"/>
+      </w:pPr>
+      <w:rPr>
+        <w:rFonts w:ascii="Courier New" w:hAnsi="Courier New" w:cs="Courier New" w:hint="default"/>
+      </w:rPr>
+    </w:lvl>
+    <w:lvl w:ilvl="2" w:tplc="04090005" w:tentative="1">
+      <w:start w:val="1"/>
+      <w:numFmt w:val="bullet"/>
+      <w:lvlText w:val=""/>
+      <w:lvlJc w:val="left"/>
+      <w:pPr>
+        <w:ind w:left="2160" w:hanging="360"/>
+      </w:pPr>
+      <w:rPr>
+        <w:rFonts w:ascii="Wingdings" w:hAnsi="Wingdings" w:hint="default"/>
+      </w:rPr>
+    </w:lvl>
+    <w:lvl w:ilvl="3" w:tplc="04090001" w:tentative="1">
+      <w:start w:val="1"/>
+      <w:numFmt w:val="bullet"/>
+      <w:lvlText w:val=""/>
+      <w:lvlJc w:val="left"/>
+      <w:pPr>
+        <w:ind w:left="2880" w:hanging="360"/>
+      </w:pPr>
+      <w:rPr>
+        <w:rFonts w:ascii="Symbol" w:hAnsi="Symbol" w:hint="default"/>
+      </w:rPr>
+    </w:lvl>
+    <w:lvl w:ilvl="4" w:tplc="04090003" w:tentative="1">
+      <w:start w:val="1"/>
+      <w:numFmt w:val="bullet"/>
+      <w:lvlText w:val="o"/>
+      <w:lvlJc w:val="left"/>
+      <w:pPr>
+        <w:ind w:left="3600" w:hanging="360"/>
+      </w:pPr>
+      <w:rPr>
+        <w:rFonts w:ascii="Courier New" w:hAnsi="Courier New" w:cs="Courier New" w:hint="default"/>
+      </w:rPr>
+    </w:lvl>
+    <w:lvl w:ilvl="5" w:tplc="04090005" w:tentative="1">
+      <w:start w:val="1"/>
+      <w:numFmt w:val="bullet"/>
+      <w:lvlText w:val=""/>
+      <w:lvlJc w:val="left"/>
+      <w:pPr>
+        <w:ind w:left="4320" w:hanging="360"/>
+      </w:pPr>
+      <w:rPr>
+        <w:rFonts w:ascii="Wingdings" w:hAnsi="Wingdings" w:hint="default"/>
+      </w:rPr>
+    </w:lvl>
+    <w:lvl w:ilvl="6" w:tplc="04090001" w:tentative="1">
+      <w:start w:val="1"/>
+      <w:numFmt w:val="bullet"/>
+      <w:lvlText w:val=""/>
+      <w:lvlJc w:val="left"/>
+      <w:pPr>
+        <w:ind w:left="5040" w:hanging="360"/>
+      </w:pPr>
+      <w:rPr>
+        <w:rFonts w:ascii="Symbol" w:hAnsi="Symbol" w:hint="default"/>
+      </w:rPr>
+    </w:lvl>
+    <w:lvl w:ilvl="7" w:tplc="04090003" w:tentative="1">
+      <w:start w:val="1"/>
+      <w:numFmt w:val="bullet"/>
+      <w:lvlText w:val="o"/>
+      <w:lvlJc w:val="left"/>
+      <w:pPr>
+        <w:ind w:left="5760" w:hanging="360"/>
+      </w:pPr>
+      <w:rPr>
+        <w:rFonts w:ascii="Courier New" w:hAnsi="Courier New" w:cs="Courier New" w:hint="default"/>
+      </w:rPr>
+    </w:lvl>
+    <w:lvl w:ilvl="8" w:tplc="04090005" w:tentative="1">
+      <w:start w:val="1"/>
+      <w:numFmt w:val="bullet"/>
+      <w:lvlText w:val=""/>
+      <w:lvlJc w:val="left"/>
+      <w:pPr>
+        <w:ind w:left="6480" w:hanging="360"/>
+      </w:pPr>
+      <w:rPr>
+        <w:rFonts w:ascii="Wingdings" w:hAnsi="Wingdings" w:hint="default"/>
+      </w:rPr>
+    </w:lvl>
+  </w:abstractNum>
+  <w:abstractNum w:abstractNumId="1" w15:restartNumberingAfterBreak="0">
     <w:nsid w:val="1C58181C"/>
     <w:multiLevelType w:val="hybridMultilevel"/>
     <w:tmpl w:val="5A74A2F8"/>
@@ -449,7 +580,7 @@
       </w:rPr>
     </w:lvl>
   </w:abstractNum>
-  <w:abstractNum w:abstractNumId="1" w15:restartNumberingAfterBreak="0">
+  <w:abstractNum w:abstractNumId="2" w15:restartNumberingAfterBreak="0">
     <w:nsid w:val="3F4B5783"/>
     <w:multiLevelType w:val="hybridMultilevel"/>
     <w:tmpl w:val="172C48A8"/>
@@ -562,7 +693,7 @@
       </w:rPr>
     </w:lvl>
   </w:abstractNum>
-  <w:abstractNum w:abstractNumId="2" w15:restartNumberingAfterBreak="0">
+  <w:abstractNum w:abstractNumId="3" w15:restartNumberingAfterBreak="0">
     <w:nsid w:val="43486E2C"/>
     <w:multiLevelType w:val="hybridMultilevel"/>
     <w:tmpl w:val="552CFA1A"/>
@@ -676,15 +807,26 @@
     </w:lvl>
   </w:abstractNum>
   <w:num w:numId="1">
+    <w:abstractNumId w:val="2"/>
+  </w:num>
+  <w:num w:numId="2">
+    <w:abstractNumId w:val="3"/>
+  </w:num>
+  <w:num w:numId="3">
     <w:abstractNumId w:val="1"/>
   </w:num>
-  <w:num w:numId="2">
-    <w:abstractNumId w:val="2"/>
-  </w:num>
-  <w:num w:numId="3">
+  <w:num w:numId="4">
     <w:abstractNumId w:val="0"/>
   </w:num>
 </w:numbering>
+</file>
+
+<file path=word/people.xml><?xml version="1.0" encoding="utf-8"?>
+<w15:people xmlns:wpc="http://schemas.microsoft.com/office/word/2010/wordprocessingCanvas" xmlns:cx="http://schemas.microsoft.com/office/drawing/2014/chartex" xmlns:cx1="http://schemas.microsoft.com/office/drawing/2015/9/8/chartex" xmlns:cx2="http://schemas.microsoft.com/office/drawing/2015/10/21/chartex" xmlns:cx3="http://schemas.microsoft.com/office/drawing/2016/5/9/chartex" xmlns:cx4="http://schemas.microsoft.com/office/drawing/2016/5/10/chartex" xmlns:cx5="http://schemas.microsoft.com/office/drawing/2016/5/11/chartex" xmlns:cx6="http://schemas.microsoft.com/office/drawing/2016/5/12/chartex" xmlns:cx7="http://schemas.microsoft.com/office/drawing/2016/5/13/chartex" xmlns:cx8="http://schemas.microsoft.com/office/drawing/2016/5/14/chartex" xmlns:mc="http://schemas.openxmlformats.org/markup-compatibility/2006" xmlns:aink="http://schemas.microsoft.com/office/drawing/2016/ink" xmlns:am3d="http://schemas.microsoft.com/office/drawing/2017/model3d" xmlns:o="urn:schemas-microsoft-com:office:office" xmlns:r="http://schemas.openxmlformats.org/officeDocument/2006/relationships" xmlns:m="http://schemas.openxmlformats.org/officeDocument/2006/math" xmlns:v="urn:schemas-microsoft-com:vml" xmlns:wp14="http://schemas.microsoft.com/office/word/2010/wordprocessingDrawing" xmlns:wp="http://schemas.openxmlformats.org/drawingml/2006/wordprocessingDrawing" xmlns:w10="urn:schemas-microsoft-com:office:word" xmlns:w="http://schemas.openxmlformats.org/wordprocessingml/2006/main" xmlns:w14="http://schemas.microsoft.com/office/word/2010/wordml" xmlns:w15="http://schemas.microsoft.com/office/word/2012/wordml" xmlns:w16cex="http://schemas.microsoft.com/office/word/2018/wordml/cex" xmlns:w16cid="http://schemas.microsoft.com/office/word/2016/wordml/cid" xmlns:w16="http://schemas.microsoft.com/office/word/2018/wordml" xmlns:w16se="http://schemas.microsoft.com/office/word/2015/wordml/symex" xmlns:wpg="http://schemas.microsoft.com/office/word/2010/wordprocessingGroup" xmlns:wpi="http://schemas.microsoft.com/office/word/2010/wordprocessingInk" xmlns:wne="http://schemas.microsoft.com/office/word/2006/wordml" xmlns:wps="http://schemas.microsoft.com/office/word/2010/wordprocessingShape" mc:Ignorable="w14 w15 w16se w16cid w16 w16cex wp14">
+  <w15:person w15:author="Andrew McKay">
+    <w15:presenceInfo w15:providerId="Windows Live" w15:userId="917ad11b3ec7883c"/>
+  </w15:person>
+</w15:people>
 </file>
 
 <file path=word/styles.xml><?xml version="1.0" encoding="utf-8"?>

</xml_diff>